<commit_message>
Adicionando o diagrama de atividades no RF31
</commit_message>
<xml_diff>
--- a/Docs/Documentos de Especificação de Requisitos/RF31 - Administrador alterar dados cadastrais.docx
+++ b/Docs/Documentos de Especificação de Requisitos/RF31 - Administrador alterar dados cadastrais.docx
@@ -582,8 +582,6 @@
               </w:rPr>
               <w:t>Lázaro</w:t>
             </w:r>
-            <w:bookmarkStart w:id="0" w:name="_GoBack"/>
-            <w:bookmarkEnd w:id="0"/>
           </w:p>
         </w:tc>
       </w:tr>
@@ -613,9 +611,9 @@
           <w:rFonts w:cs="Times New Roman"/>
         </w:rPr>
       </w:pPr>
-      <w:bookmarkStart w:id="1" w:name="_Toc418669386"/>
-      <w:bookmarkStart w:id="2" w:name="_Toc419879852"/>
-      <w:bookmarkStart w:id="3" w:name="_Toc422851549"/>
+      <w:bookmarkStart w:id="0" w:name="_Toc418669386"/>
+      <w:bookmarkStart w:id="1" w:name="_Toc419879852"/>
+      <w:bookmarkStart w:id="2" w:name="_Toc422851549"/>
       <w:r>
         <w:rPr>
           <w:rFonts w:cs="Times New Roman"/>
@@ -623,9 +621,9 @@
         <w:lastRenderedPageBreak/>
         <w:t>Sumário</w:t>
       </w:r>
+      <w:bookmarkEnd w:id="0"/>
       <w:bookmarkEnd w:id="1"/>
       <w:bookmarkEnd w:id="2"/>
-      <w:bookmarkEnd w:id="3"/>
     </w:p>
     <w:p>
       <w:pPr>
@@ -1319,9 +1317,9 @@
           <w:rFonts w:cs="Times New Roman"/>
         </w:rPr>
       </w:pPr>
-      <w:bookmarkStart w:id="4" w:name="_Toc415478322"/>
-      <w:bookmarkStart w:id="5" w:name="_Toc422851550"/>
-      <w:bookmarkEnd w:id="4"/>
+      <w:bookmarkStart w:id="3" w:name="_Toc415478322"/>
+      <w:bookmarkStart w:id="4" w:name="_Toc422851550"/>
+      <w:bookmarkEnd w:id="3"/>
       <w:r>
         <w:rPr>
           <w:rFonts w:cs="Times New Roman"/>
@@ -1329,7 +1327,7 @@
         <w:lastRenderedPageBreak/>
         <w:t>Descrição</w:t>
       </w:r>
-      <w:bookmarkEnd w:id="5"/>
+      <w:bookmarkEnd w:id="4"/>
     </w:p>
     <w:p>
       <w:pPr>
@@ -1345,35 +1343,21 @@
           <w:rFonts w:ascii="Times New Roman" w:hAnsi="Times New Roman" w:cs="Times New Roman"/>
           <w:sz w:val="24"/>
         </w:rPr>
-        <w:t>Este documento descreve os passos do caso de uso</w:t>
+        <w:t>Este documento descreve os passos do caso de uso Administrador alterar dados cadastrais, especificando como será feita a at</w:t>
       </w:r>
       <w:r>
         <w:rPr>
           <w:rFonts w:ascii="Times New Roman" w:hAnsi="Times New Roman" w:cs="Times New Roman"/>
           <w:sz w:val="24"/>
         </w:rPr>
-        <w:t xml:space="preserve"> Administrador alterar dados cadastrais</w:t>
+        <w:t>ualização dos dados cadastrais n</w:t>
       </w:r>
       <w:r>
         <w:rPr>
           <w:rFonts w:ascii="Times New Roman" w:hAnsi="Times New Roman" w:cs="Times New Roman"/>
           <w:sz w:val="24"/>
         </w:rPr>
-        <w:t xml:space="preserve">, especificando como será feita a atualização dos dados </w:t>
-      </w:r>
-      <w:r>
-        <w:rPr>
-          <w:rFonts w:ascii="Times New Roman" w:hAnsi="Times New Roman" w:cs="Times New Roman"/>
-          <w:sz w:val="24"/>
-        </w:rPr>
-        <w:t>cadastrais do administrador d</w:t>
-      </w:r>
-      <w:r>
-        <w:rPr>
-          <w:rFonts w:ascii="Times New Roman" w:hAnsi="Times New Roman" w:cs="Times New Roman"/>
-          <w:sz w:val="24"/>
-        </w:rPr>
-        <w:t>o sistema.</w:t>
+        <w:t>o administrador do sistema.</w:t>
       </w:r>
     </w:p>
     <w:p>
@@ -1388,16 +1372,16 @@
           <w:rFonts w:cs="Times New Roman"/>
         </w:rPr>
       </w:pPr>
-      <w:bookmarkStart w:id="6" w:name="_Toc415478323"/>
-      <w:bookmarkStart w:id="7" w:name="_Toc422851551"/>
+      <w:bookmarkStart w:id="5" w:name="_Toc415478323"/>
+      <w:bookmarkStart w:id="6" w:name="_Toc422851551"/>
+      <w:bookmarkEnd w:id="5"/>
+      <w:r>
+        <w:rPr>
+          <w:rFonts w:cs="Times New Roman"/>
+        </w:rPr>
+        <w:t>Pré-condições</w:t>
+      </w:r>
       <w:bookmarkEnd w:id="6"/>
-      <w:r>
-        <w:rPr>
-          <w:rFonts w:cs="Times New Roman"/>
-        </w:rPr>
-        <w:t>Pré-condições</w:t>
-      </w:r>
-      <w:bookmarkEnd w:id="7"/>
     </w:p>
     <w:p>
       <w:pPr>
@@ -1428,16 +1412,16 @@
           <w:rFonts w:cs="Times New Roman"/>
         </w:rPr>
       </w:pPr>
-      <w:bookmarkStart w:id="8" w:name="_Toc415478324"/>
-      <w:bookmarkStart w:id="9" w:name="_Toc422851552"/>
+      <w:bookmarkStart w:id="7" w:name="_Toc415478324"/>
+      <w:bookmarkStart w:id="8" w:name="_Toc422851552"/>
+      <w:bookmarkEnd w:id="7"/>
+      <w:r>
+        <w:rPr>
+          <w:rFonts w:cs="Times New Roman"/>
+        </w:rPr>
+        <w:t>Pós-condições</w:t>
+      </w:r>
       <w:bookmarkEnd w:id="8"/>
-      <w:r>
-        <w:rPr>
-          <w:rFonts w:cs="Times New Roman"/>
-        </w:rPr>
-        <w:t>Pós-condições</w:t>
-      </w:r>
-      <w:bookmarkEnd w:id="9"/>
     </w:p>
     <w:p>
       <w:pPr>
@@ -1453,21 +1437,7 @@
           <w:rFonts w:ascii="Times New Roman" w:eastAsia="Times New Roman" w:hAnsi="Times New Roman" w:cs="Times New Roman"/>
           <w:sz w:val="24"/>
         </w:rPr>
-        <w:t>Após o final normal deste caso de uso,</w:t>
-      </w:r>
-      <w:r>
-        <w:rPr>
-          <w:rFonts w:ascii="Times New Roman" w:eastAsia="Times New Roman" w:hAnsi="Times New Roman" w:cs="Times New Roman"/>
-          <w:sz w:val="24"/>
-        </w:rPr>
-        <w:t xml:space="preserve"> os dados do administrador devem estar atualizados no sistema</w:t>
-      </w:r>
-      <w:r>
-        <w:rPr>
-          <w:rFonts w:ascii="Times New Roman" w:eastAsia="Times New Roman" w:hAnsi="Times New Roman" w:cs="Times New Roman"/>
-          <w:sz w:val="24"/>
-        </w:rPr>
-        <w:t>.</w:t>
+        <w:t>Após o final normal deste caso de uso, os dados do administrador devem estar atualizados no sistema.</w:t>
       </w:r>
     </w:p>
     <w:p>
@@ -1482,16 +1452,16 @@
           <w:rFonts w:eastAsia="Times New Roman" w:cs="Times New Roman"/>
         </w:rPr>
       </w:pPr>
-      <w:bookmarkStart w:id="10" w:name="_Toc415478325"/>
-      <w:bookmarkStart w:id="11" w:name="_Toc422851553"/>
+      <w:bookmarkStart w:id="9" w:name="_Toc415478325"/>
+      <w:bookmarkStart w:id="10" w:name="_Toc422851553"/>
+      <w:bookmarkEnd w:id="9"/>
+      <w:r>
+        <w:rPr>
+          <w:rFonts w:eastAsia="Times New Roman" w:cs="Times New Roman"/>
+        </w:rPr>
+        <w:t>Ator primário</w:t>
+      </w:r>
       <w:bookmarkEnd w:id="10"/>
-      <w:r>
-        <w:rPr>
-          <w:rFonts w:eastAsia="Times New Roman" w:cs="Times New Roman"/>
-        </w:rPr>
-        <w:t>Ator primário</w:t>
-      </w:r>
-      <w:bookmarkEnd w:id="11"/>
     </w:p>
     <w:p>
       <w:pPr>
@@ -1528,16 +1498,16 @@
           <w:rFonts w:cs="Times New Roman"/>
         </w:rPr>
       </w:pPr>
-      <w:bookmarkStart w:id="12" w:name="_Toc415478326"/>
-      <w:bookmarkStart w:id="13" w:name="_Toc422851554"/>
+      <w:bookmarkStart w:id="11" w:name="_Toc415478326"/>
+      <w:bookmarkStart w:id="12" w:name="_Toc422851554"/>
+      <w:bookmarkEnd w:id="11"/>
+      <w:r>
+        <w:rPr>
+          <w:rFonts w:cs="Times New Roman"/>
+        </w:rPr>
+        <w:t>Gatilho</w:t>
+      </w:r>
       <w:bookmarkEnd w:id="12"/>
-      <w:r>
-        <w:rPr>
-          <w:rFonts w:cs="Times New Roman"/>
-        </w:rPr>
-        <w:t>Gatilho</w:t>
-      </w:r>
-      <w:bookmarkEnd w:id="13"/>
     </w:p>
     <w:p>
       <w:pPr>
@@ -1555,39 +1525,17 @@
           <w:sz w:val="24"/>
           <w:szCs w:val="24"/>
         </w:rPr>
-        <w:t xml:space="preserve">Este caso de uso começa quando o </w:t>
-      </w:r>
+        <w:t>Este caso de uso tem início</w:t>
+      </w:r>
+      <w:bookmarkStart w:id="13" w:name="_GoBack"/>
+      <w:bookmarkEnd w:id="13"/>
       <w:r>
         <w:rPr>
           <w:rFonts w:ascii="Times New Roman" w:hAnsi="Times New Roman" w:cs="Times New Roman"/>
           <w:sz w:val="24"/>
           <w:szCs w:val="24"/>
         </w:rPr>
-        <w:t>administrador do sistema clicar na opção “Meus dados</w:t>
-      </w:r>
-      <w:r>
-        <w:rPr>
-          <w:rFonts w:ascii="Times New Roman" w:hAnsi="Times New Roman" w:cs="Times New Roman"/>
-          <w:sz w:val="24"/>
-          <w:szCs w:val="24"/>
-        </w:rPr>
-        <w:t xml:space="preserve">” presente na </w:t>
-      </w:r>
-      <w:r>
-        <w:rPr>
-          <w:rFonts w:ascii="Times New Roman" w:hAnsi="Times New Roman" w:cs="Times New Roman"/>
-          <w:sz w:val="24"/>
-          <w:szCs w:val="24"/>
-        </w:rPr>
-        <w:t xml:space="preserve">sua </w:t>
-      </w:r>
-      <w:r>
-        <w:rPr>
-          <w:rFonts w:ascii="Times New Roman" w:hAnsi="Times New Roman" w:cs="Times New Roman"/>
-          <w:sz w:val="24"/>
-          <w:szCs w:val="24"/>
-        </w:rPr>
-        <w:t>tela</w:t>
+        <w:t xml:space="preserve"> quando o administrador do sistema clicar na opção “Meus dados” presente na sua tela</w:t>
       </w:r>
       <w:bookmarkStart w:id="14" w:name="_Fluxo_principal"/>
       <w:bookmarkStart w:id="15" w:name="_Toc415478327"/>
@@ -1618,43 +1566,21 @@
         <w:rPr>
           <w:rFonts w:cs="Times New Roman"/>
         </w:rPr>
+        <w:lastRenderedPageBreak/>
         <w:t>Fluxo principal</w:t>
       </w:r>
     </w:p>
     <w:p>
-      <w:pPr>
-        <w:ind w:firstLine="708"/>
-        <w:jc w:val="both"/>
-        <w:rPr>
-          <w:rFonts w:ascii="Times New Roman" w:hAnsi="Times New Roman" w:cs="Times New Roman"/>
-          <w:sz w:val="24"/>
-          <w:szCs w:val="24"/>
-        </w:rPr>
-      </w:pPr>
-    </w:p>
-    <w:p>
-      <w:pPr>
-        <w:ind w:firstLine="708"/>
-        <w:jc w:val="both"/>
-        <w:rPr>
-          <w:rFonts w:ascii="Times New Roman" w:hAnsi="Times New Roman" w:cs="Times New Roman"/>
-          <w:sz w:val="24"/>
-          <w:szCs w:val="24"/>
-        </w:rPr>
-      </w:pPr>
-    </w:p>
-    <w:p>
       <w:r>
         <w:rPr>
           <w:noProof/>
           <w:lang w:eastAsia="pt-BR"/>
         </w:rPr>
-        <w:lastRenderedPageBreak/>
         <w:drawing>
           <wp:inline distT="0" distB="0" distL="0" distR="0">
-            <wp:extent cx="5760085" cy="5779135"/>
+            <wp:extent cx="5760085" cy="5785485"/>
             <wp:effectExtent l="0" t="0" r="0" b="0"/>
-            <wp:docPr id="1" name="Imagem 1"/>
+            <wp:docPr id="2" name="Imagem 2"/>
             <wp:cNvGraphicFramePr>
               <a:graphicFrameLocks xmlns:a="http://schemas.openxmlformats.org/drawingml/2006/main" noChangeAspect="1"/>
             </wp:cNvGraphicFramePr>
@@ -1662,7 +1588,7 @@
               <a:graphicData uri="http://schemas.openxmlformats.org/drawingml/2006/picture">
                 <pic:pic xmlns:pic="http://schemas.openxmlformats.org/drawingml/2006/picture">
                   <pic:nvPicPr>
-                    <pic:cNvPr id="0" name="Atualizar micro controlador.jpg"/>
+                    <pic:cNvPr id="0" name="Administrador alterar dados cadastrais.jpg"/>
                     <pic:cNvPicPr/>
                   </pic:nvPicPr>
                   <pic:blipFill>
@@ -1680,7 +1606,7 @@
                   <pic:spPr>
                     <a:xfrm>
                       <a:off x="0" y="0"/>
-                      <a:ext cx="5760085" cy="5779135"/>
+                      <a:ext cx="5760085" cy="5785485"/>
                     </a:xfrm>
                     <a:prstGeom prst="rect">
                       <a:avLst/>
@@ -2977,7 +2903,6 @@
         <w:rPr>
           <w:rFonts w:cs="Times New Roman"/>
         </w:rPr>
-        <w:lastRenderedPageBreak/>
         <w:t>Fluxos alternativos</w:t>
       </w:r>
       <w:bookmarkEnd w:id="17"/>
@@ -3044,13 +2969,7 @@
         <w:rPr>
           <w:rFonts w:cs="Times New Roman"/>
         </w:rPr>
-        <w:t xml:space="preserve">FE01 – Dados </w:t>
-      </w:r>
-      <w:r>
-        <w:rPr>
-          <w:rFonts w:cs="Times New Roman"/>
-        </w:rPr>
-        <w:t>inválidos</w:t>
+        <w:t>FE01 – Dados inválidos</w:t>
       </w:r>
       <w:bookmarkEnd w:id="23"/>
     </w:p>
@@ -3696,7 +3615,7 @@
       <w:rPr>
         <w:noProof/>
       </w:rPr>
-      <w:t>5</w:t>
+      <w:t>6</w:t>
     </w:r>
     <w:r>
       <w:fldChar w:fldCharType="end"/>
@@ -5241,7 +5160,7 @@
 </file>
 
 <file path=customXml/itemProps1.xml><?xml version="1.0" encoding="utf-8"?>
-<ds:datastoreItem xmlns:ds="http://schemas.openxmlformats.org/officeDocument/2006/customXml" ds:itemID="{2CB78001-2ACE-4A20-8E71-5ABE6F5C546B}">
+<ds:datastoreItem xmlns:ds="http://schemas.openxmlformats.org/officeDocument/2006/customXml" ds:itemID="{4DAE2B37-C3A7-4E97-9292-13E16995EECD}">
   <ds:schemaRefs>
     <ds:schemaRef ds:uri="http://schemas.openxmlformats.org/officeDocument/2006/bibliography"/>
   </ds:schemaRefs>

</xml_diff>